<commit_message>
modification mineur du fichier fonction Creation carte
</commit_message>
<xml_diff>
--- a/fonction C_carte.docx
+++ b/fonction C_carte.docx
@@ -12,8 +12,16 @@
         <w:rPr>
           <w:b/>
         </w:rPr>
-        <w:t>Rappel de la structure T_carte</w:t>
-      </w:r>
+        <w:t xml:space="preserve">Rappel de la structure </w:t>
+      </w:r>
+      <w:proofErr w:type="spellStart"/>
+      <w:r>
+        <w:rPr>
+          <w:b/>
+        </w:rPr>
+        <w:t>T_carte</w:t>
+      </w:r>
+      <w:proofErr w:type="spellEnd"/>
     </w:p>
     <w:p>
       <w:r>
@@ -79,236 +87,337 @@
         <w:rPr>
           <w:b/>
         </w:rPr>
-        <w:t>Tableau en dehors de la structure (variables non-dépendante de la structure)</w:t>
+        <w:t>Tableau en dehors de la structure (variables non-dépendante de la structure</w:t>
+      </w:r>
+      <w:proofErr w:type="gramStart"/>
+      <w:r>
+        <w:rPr>
+          <w:b/>
+        </w:rPr>
+        <w:t>)</w:t>
+      </w:r>
+      <w:proofErr w:type="gramEnd"/>
+      <w:r>
+        <w:br/>
+      </w:r>
+      <w:proofErr w:type="spellStart"/>
+      <w:r>
+        <w:t>tabsorte</w:t>
+      </w:r>
+      <w:proofErr w:type="spellEnd"/>
+      <w:r>
+        <w:tab/>
+        <w:t>= {pique, cœur, carreau, trèfle}</w:t>
+      </w:r>
+      <w:r>
+        <w:br/>
+      </w:r>
+      <w:proofErr w:type="spellStart"/>
+      <w:r>
+        <w:t>tabvaleur</w:t>
+      </w:r>
+      <w:proofErr w:type="spellEnd"/>
+      <w:r>
+        <w:tab/>
+        <w:t>= {2, 3, 4, 5, 6, 7, 8, 9, 10, J, D, K, A}</w:t>
+      </w:r>
+      <w:r>
+        <w:br/>
+      </w:r>
+      <w:proofErr w:type="spellStart"/>
+      <w:r>
+        <w:t>tabnom</w:t>
+      </w:r>
+      <w:proofErr w:type="spellEnd"/>
+      <w:r>
+        <w:tab/>
+      </w:r>
+      <w:r>
+        <w:tab/>
+        <w:t>= {2, 3, 4, 5, 6, 7, 8, 9, 10, Valet, Dame, Roi, As}</w:t>
+      </w:r>
+    </w:p>
+    <w:p>
+      <w:r>
+        <w:t xml:space="preserve">Cette fonction créée le jeu de carte donc le tableau </w:t>
+      </w:r>
+      <w:proofErr w:type="spellStart"/>
+      <w:r>
+        <w:t>tabcarte</w:t>
+      </w:r>
+      <w:proofErr w:type="spellEnd"/>
+      <w:r>
+        <w:t xml:space="preserve"> de la structure </w:t>
+      </w:r>
+      <w:proofErr w:type="spellStart"/>
+      <w:r>
+        <w:t>T_carte</w:t>
+      </w:r>
+      <w:proofErr w:type="spellEnd"/>
+    </w:p>
+    <w:p>
+      <w:pPr>
+        <w:rPr>
+          <w:b/>
+        </w:rPr>
+      </w:pPr>
+      <w:r>
+        <w:rPr>
+          <w:b/>
+        </w:rPr>
+        <w:t xml:space="preserve">FCT </w:t>
+      </w:r>
+      <w:proofErr w:type="spellStart"/>
+      <w:r>
+        <w:rPr>
+          <w:b/>
+        </w:rPr>
+        <w:t>C_carte</w:t>
+      </w:r>
+      <w:proofErr w:type="spellEnd"/>
+      <w:r>
+        <w:rPr>
+          <w:b/>
+        </w:rPr>
+        <w:t xml:space="preserve"> (</w:t>
+      </w:r>
+      <w:proofErr w:type="spellStart"/>
+      <w:r>
+        <w:rPr>
+          <w:b/>
+        </w:rPr>
+        <w:t>tabcarte</w:t>
+      </w:r>
+      <w:proofErr w:type="spellEnd"/>
+      <w:r>
+        <w:rPr>
+          <w:b/>
+        </w:rPr>
+        <w:t xml:space="preserve"> </w:t>
+      </w:r>
+      <w:proofErr w:type="spellStart"/>
+      <w:r>
+        <w:rPr>
+          <w:b/>
+        </w:rPr>
+        <w:t>T_carte</w:t>
+      </w:r>
+      <w:proofErr w:type="spellEnd"/>
+      <w:r>
+        <w:rPr>
+          <w:b/>
+        </w:rPr>
+        <w:t>)</w:t>
+      </w:r>
+      <w:r>
+        <w:rPr>
+          <w:b/>
+        </w:rPr>
+        <w:t xml:space="preserve"> néant :</w:t>
+      </w:r>
+    </w:p>
+    <w:p>
+      <w:pPr>
+        <w:rPr>
+          <w:b/>
+        </w:rPr>
+      </w:pPr>
+      <w:r>
+        <w:rPr>
+          <w:b/>
+        </w:rPr>
+        <w:t>Début</w:t>
+      </w:r>
+    </w:p>
+    <w:p>
+      <w:r>
+        <w:t xml:space="preserve">Pour </w:t>
+      </w:r>
+      <w:proofErr w:type="spellStart"/>
+      <w:r>
+        <w:t>i</w:t>
+      </w:r>
+      <w:proofErr w:type="spellEnd"/>
+      <w:r>
+        <w:t xml:space="preserve"> allant de 1 à 51</w:t>
+      </w:r>
+    </w:p>
+    <w:p>
+      <w:r>
+        <w:tab/>
+        <w:t xml:space="preserve">FAIRE </w:t>
+      </w:r>
+      <w:r>
+        <w:tab/>
+      </w:r>
+      <w:r>
+        <w:t>Pour j allant de 0 à 3</w:t>
       </w:r>
       <w:bookmarkStart w:id="0" w:name="_GoBack"/>
       <w:bookmarkEnd w:id="0"/>
+    </w:p>
+    <w:p>
+      <w:r>
+        <w:tab/>
+      </w:r>
+      <w:r>
+        <w:tab/>
+        <w:t xml:space="preserve">FAIRE </w:t>
+      </w:r>
+      <w:r>
+        <w:tab/>
+      </w:r>
+      <w:r>
+        <w:t>pour k allant de 1 à 12</w:t>
+      </w:r>
+    </w:p>
+    <w:p>
+      <w:r>
+        <w:tab/>
+      </w:r>
+      <w:r>
+        <w:tab/>
+      </w:r>
+      <w:r>
+        <w:tab/>
+        <w:t xml:space="preserve">FAIRE </w:t>
+      </w:r>
+      <w:r>
+        <w:tab/>
+      </w:r>
+      <w:proofErr w:type="spellStart"/>
+      <w:r>
+        <w:t>tabcarte</w:t>
+      </w:r>
+      <w:proofErr w:type="spellEnd"/>
+      <w:r>
+        <w:t>[i].sorte</w:t>
+      </w:r>
+      <w:r>
+        <w:tab/>
+      </w:r>
+      <w:r>
+        <w:sym w:font="Wingdings" w:char="F0DF"/>
+      </w:r>
+      <w:r>
+        <w:t xml:space="preserve"> </w:t>
+      </w:r>
+      <w:proofErr w:type="spellStart"/>
+      <w:r>
+        <w:t>tab</w:t>
+      </w:r>
+      <w:r>
+        <w:t>sorte</w:t>
+      </w:r>
+      <w:proofErr w:type="spellEnd"/>
+      <w:r>
+        <w:t>[j]</w:t>
+      </w:r>
       <w:r>
         <w:br/>
       </w:r>
       <w:r>
-        <w:t>tabsorte</w:t>
-      </w:r>
-      <w:r>
-        <w:tab/>
-        <w:t>= {pique, cœur, carreau, trèfle}</w:t>
+        <w:tab/>
+      </w:r>
+      <w:r>
+        <w:tab/>
+      </w:r>
+      <w:r>
+        <w:tab/>
+      </w:r>
+      <w:r>
+        <w:tab/>
+      </w:r>
+      <w:proofErr w:type="spellStart"/>
+      <w:r>
+        <w:t>tabcarte</w:t>
+      </w:r>
+      <w:proofErr w:type="spellEnd"/>
+      <w:r>
+        <w:t>[i].valeur</w:t>
+      </w:r>
+      <w:r>
+        <w:tab/>
+      </w:r>
+      <w:r>
+        <w:sym w:font="Wingdings" w:char="F0DF"/>
+      </w:r>
+      <w:r>
+        <w:t xml:space="preserve"> </w:t>
+      </w:r>
+      <w:proofErr w:type="spellStart"/>
+      <w:r>
+        <w:t>tabvaleur</w:t>
+      </w:r>
+      <w:proofErr w:type="spellEnd"/>
+      <w:r>
+        <w:t>[k]</w:t>
       </w:r>
       <w:r>
         <w:br/>
-        <w:t>tabvaleur</w:t>
-      </w:r>
-      <w:r>
-        <w:tab/>
-        <w:t>= {2, 3, 4, 5, 6, 7, 8, 9, 10, J, D, K, A}</w:t>
+      </w:r>
+      <w:r>
+        <w:tab/>
+      </w:r>
+      <w:r>
+        <w:tab/>
+      </w:r>
+      <w:r>
+        <w:tab/>
+      </w:r>
+      <w:r>
+        <w:tab/>
+      </w:r>
+      <w:proofErr w:type="spellStart"/>
+      <w:r>
+        <w:t>tabcarte</w:t>
+      </w:r>
+      <w:proofErr w:type="spellEnd"/>
+      <w:r>
+        <w:t>[i].nom</w:t>
+      </w:r>
+      <w:r>
+        <w:tab/>
+      </w:r>
+      <w:r>
+        <w:tab/>
+      </w:r>
+      <w:r>
+        <w:sym w:font="Wingdings" w:char="F0DF"/>
+      </w:r>
+      <w:r>
+        <w:t xml:space="preserve"> </w:t>
+      </w:r>
+      <w:proofErr w:type="spellStart"/>
+      <w:r>
+        <w:t>tabnom</w:t>
+      </w:r>
+      <w:proofErr w:type="spellEnd"/>
+      <w:r>
+        <w:t>[k]</w:t>
       </w:r>
       <w:r>
         <w:br/>
-        <w:t>tabnom</w:t>
-      </w:r>
-      <w:r>
-        <w:tab/>
-      </w:r>
-      <w:r>
-        <w:tab/>
-        <w:t>= {2, 3, 4, 5, 6, 7, 8, 9, 10, Valet, Dame, Roi, As}</w:t>
-      </w:r>
-    </w:p>
-    <w:p>
-      <w:r>
-        <w:t>Cette fonction créée le jeu de carte donc le tableau tabcarte de la structure T_carte</w:t>
-      </w:r>
-    </w:p>
-    <w:p>
-      <w:pPr>
-        <w:rPr>
-          <w:b/>
-        </w:rPr>
-      </w:pPr>
-      <w:r>
-        <w:rPr>
-          <w:b/>
-        </w:rPr>
-        <w:t>FCT C_carte</w:t>
-      </w:r>
-      <w:r>
-        <w:rPr>
-          <w:b/>
-        </w:rPr>
-        <w:t xml:space="preserve"> (tabcarte T_carte)</w:t>
-      </w:r>
-      <w:r>
-        <w:rPr>
-          <w:b/>
-        </w:rPr>
-        <w:t xml:space="preserve"> néant :</w:t>
-      </w:r>
-    </w:p>
-    <w:p>
-      <w:pPr>
-        <w:rPr>
-          <w:b/>
-        </w:rPr>
-      </w:pPr>
-      <w:r>
-        <w:rPr>
-          <w:b/>
-        </w:rPr>
-        <w:t>Début</w:t>
-      </w:r>
-    </w:p>
-    <w:p>
-      <w:r>
-        <w:t>Pour i allant de 1 à 51</w:t>
-      </w:r>
-    </w:p>
-    <w:p>
-      <w:r>
-        <w:tab/>
-        <w:t xml:space="preserve">FAIRE </w:t>
-      </w:r>
-      <w:r>
-        <w:tab/>
-      </w:r>
-      <w:r>
-        <w:t>Pour j allant de 1 à 4</w:t>
-      </w:r>
-    </w:p>
-    <w:p>
-      <w:r>
-        <w:tab/>
-      </w:r>
-      <w:r>
-        <w:tab/>
-        <w:t xml:space="preserve">FAIRE </w:t>
-      </w:r>
-      <w:r>
-        <w:tab/>
-      </w:r>
-      <w:r>
-        <w:t>pour k allant de 1 à 12</w:t>
-      </w:r>
-    </w:p>
-    <w:p>
-      <w:r>
-        <w:tab/>
-      </w:r>
-      <w:r>
-        <w:tab/>
-      </w:r>
-      <w:r>
-        <w:tab/>
-        <w:t xml:space="preserve">FAIRE </w:t>
-      </w:r>
-      <w:r>
-        <w:tab/>
-      </w:r>
+      </w:r>
+      <w:r>
+        <w:tab/>
+      </w:r>
+      <w:r>
+        <w:tab/>
+      </w:r>
+      <w:r>
+        <w:tab/>
+      </w:r>
+      <w:r>
+        <w:tab/>
+      </w:r>
+      <w:proofErr w:type="spellStart"/>
       <w:r>
         <w:t>tabcarte</w:t>
       </w:r>
-      <w:r>
-        <w:t>[i].sorte</w:t>
-      </w:r>
-      <w:r>
-        <w:tab/>
-      </w:r>
-      <w:r>
-        <w:sym w:font="Wingdings" w:char="F0DF"/>
-      </w:r>
-      <w:r>
-        <w:t xml:space="preserve"> </w:t>
-      </w:r>
-      <w:r>
-        <w:t>tab</w:t>
-      </w:r>
-      <w:r>
-        <w:t>sorte</w:t>
-      </w:r>
-      <w:r>
-        <w:t>[j]</w:t>
-      </w:r>
-      <w:r>
-        <w:br/>
-      </w:r>
-      <w:r>
-        <w:tab/>
-      </w:r>
-      <w:r>
-        <w:tab/>
-      </w:r>
-      <w:r>
-        <w:tab/>
-      </w:r>
-      <w:r>
-        <w:tab/>
-      </w:r>
-      <w:r>
-        <w:t>tabcarte[i].</w:t>
-      </w:r>
-      <w:r>
-        <w:t>valeur</w:t>
-      </w:r>
-      <w:r>
-        <w:tab/>
-      </w:r>
-      <w:r>
-        <w:sym w:font="Wingdings" w:char="F0DF"/>
-      </w:r>
-      <w:r>
-        <w:t xml:space="preserve"> tabvaleur[k]</w:t>
-      </w:r>
-      <w:r>
-        <w:br/>
-      </w:r>
-      <w:r>
-        <w:tab/>
-      </w:r>
-      <w:r>
-        <w:tab/>
-      </w:r>
-      <w:r>
-        <w:tab/>
-      </w:r>
-      <w:r>
-        <w:tab/>
-      </w:r>
-      <w:r>
-        <w:t>tabcarte[i].</w:t>
-      </w:r>
-      <w:r>
-        <w:t>nom</w:t>
-      </w:r>
-      <w:r>
-        <w:tab/>
-      </w:r>
-      <w:r>
-        <w:tab/>
-      </w:r>
-      <w:r>
-        <w:sym w:font="Wingdings" w:char="F0DF"/>
-      </w:r>
-      <w:r>
-        <w:t xml:space="preserve"> tabnom[k]</w:t>
-      </w:r>
-      <w:r>
-        <w:br/>
-      </w:r>
-      <w:r>
-        <w:tab/>
-      </w:r>
-      <w:r>
-        <w:tab/>
-      </w:r>
-      <w:r>
-        <w:tab/>
-      </w:r>
-      <w:r>
-        <w:tab/>
-      </w:r>
-      <w:r>
-        <w:t>tabcarte[i].</w:t>
-      </w:r>
-      <w:r>
-        <w:t>garder</w:t>
+      <w:proofErr w:type="spellEnd"/>
+      <w:r>
+        <w:t>[i].garder</w:t>
       </w:r>
       <w:r>
         <w:tab/>

</xml_diff>